<commit_message>
Comments and track changes, EndNote
</commit_message>
<xml_diff>
--- a/Perforce_Test.docx
+++ b/Perforce_Test.docx
@@ -9,8 +9,6 @@
       <w:r>
         <w:t>üBERSCHRIFT</w:t>
       </w:r>
-      <w:bookmarkStart w:id="0" w:name="_GoBack"/>
-      <w:bookmarkEnd w:id="0"/>
     </w:p>
     <w:p/>
     <w:p/>
@@ -25,7 +23,21 @@
         <w:rPr>
           <w:lang w:val="en-GB"/>
         </w:rPr>
-        <w:t>Commit often &amp; write great messages</w:t>
+        <w:t xml:space="preserve">Commit often &amp; write great </w:t>
+      </w:r>
+      <w:commentRangeStart w:id="0"/>
+      <w:r>
+        <w:rPr>
+          <w:lang w:val="en-GB"/>
+        </w:rPr>
+        <w:t>messages</w:t>
+      </w:r>
+      <w:commentRangeEnd w:id="0"/>
+      <w:r>
+        <w:rPr>
+          <w:rStyle w:val="Kommentarzeichen"/>
+        </w:rPr>
+        <w:commentReference w:id="0"/>
       </w:r>
     </w:p>
     <w:p>
@@ -56,7 +68,231 @@
         <w:rPr>
           <w:lang w:val="en-GB"/>
         </w:rPr>
-        <w:t>Don‘t get too fancy in the beginning</w:t>
+        <w:t xml:space="preserve">Don‘t get too fancy in the </w:t>
+      </w:r>
+      <w:del w:id="1" w:author="Nadja Simons" w:date="2016-08-03T09:51:00Z">
+        <w:r>
+          <w:rPr>
+            <w:lang w:val="en-GB"/>
+          </w:rPr>
+          <w:delText>beginning</w:delText>
+        </w:r>
+        <w:r>
+          <w:rPr>
+            <w:lang w:val="en-GB"/>
+          </w:rPr>
+          <w:delText xml:space="preserve"> </w:delText>
+        </w:r>
+      </w:del>
+      <w:ins w:id="2" w:author="Nadja Simons" w:date="2016-08-03T09:51:00Z">
+        <w:r>
+          <w:rPr>
+            <w:lang w:val="en-GB"/>
+          </w:rPr>
+          <w:t>first days</w:t>
+        </w:r>
+        <w:bookmarkStart w:id="3" w:name="_GoBack"/>
+        <w:bookmarkEnd w:id="3"/>
+        <w:r>
+          <w:rPr>
+            <w:lang w:val="en-GB"/>
+          </w:rPr>
+          <w:t xml:space="preserve"> </w:t>
+        </w:r>
+      </w:ins>
+      <w:r>
+        <w:rPr>
+          <w:lang w:val="en-GB"/>
+        </w:rPr>
+        <w:fldChar w:fldCharType="begin">
+          <w:fldData xml:space="preserve">PEVuZE5vdGU+PENpdGU+PEF1dGhvcj5CbMO8dGhnZW48L0F1dGhvcj48WWVhcj4yMDEyPC9ZZWFy
+PjxSZWNOdW0+MTUyODwvUmVjTnVtPjxEaXNwbGF5VGV4dD4oQmzDvHRoZ2VuIGV0IGFsLiAyMDEy
+KTwvRGlzcGxheVRleHQ+PHJlY29yZD48cmVjLW51bWJlcj4xNTI4PC9yZWMtbnVtYmVyPjxmb3Jl
+aWduLWtleXM+PGtleSBhcHA9IkVOIiBkYi1pZD0idzl2cHN2ZDBtcjllMm9ldHMwNjVzcHR5enN0
+OXRhejJ2dnA5IiB0aW1lc3RhbXA9IjEzMzk1MTU1MzIiPjE1Mjg8L2tleT48a2V5IGFwcD0iRU5X
+ZWIiIGRiLWlkPSIiPjA8L2tleT48L2ZvcmVpZ24ta2V5cz48cmVmLXR5cGUgbmFtZT0iSm91cm5h
+bCBBcnRpY2xlIj4xNzwvcmVmLXR5cGU+PGNvbnRyaWJ1dG9ycz48YXV0aG9ycz48YXV0aG9yPkJs
+w7x0aGdlbiwgTmljbzwvYXV0aG9yPjxhdXRob3I+RG9ybWFubiwgQ2Fyc3RlbiBGLjwvYXV0aG9y
+PjxhdXRob3I+UHJhdGksIERhbmllbDwvYXV0aG9yPjxhdXRob3I+S2xhdXMsIFZhbGVudGluIEgu
+PC9hdXRob3I+PGF1dGhvcj5LbGVpbmViZWNrZXIsIFRpbGw8L2F1dGhvcj48YXV0aG9yPkjDtmx6
+ZWwsIE5vcmJlcnQ8L2F1dGhvcj48YXV0aG9yPkFsdCwgRmFiaWFuPC9hdXRob3I+PGF1dGhvcj5C
+b2NoLCBTdGVmZmVuPC9hdXRob3I+PGF1dGhvcj5Hb2NrZWwsIFNvbmphPC9hdXRob3I+PGF1dGhv
+cj5IZW1wLCBBbmRyZWFzPC9hdXRob3I+PGF1dGhvcj5Nw7xsbGVyLCBKw7ZyZzwvYXV0aG9yPjxh
+dXRob3I+Tmllc2NodWx6ZSwgSmVuczwvYXV0aG9yPjxhdXRob3I+UmVubmVyLCBTd2VuIEMuPC9h
+dXRob3I+PGF1dGhvcj5TY2jDtm5pbmcsIEluZ288L2F1dGhvcj48YXV0aG9yPlNjaHVtYWNoZXIs
+IFV0YTwvYXV0aG9yPjxhdXRob3I+U29jaGVyLCBTdGVwaGFuaWUgQS48L2F1dGhvcj48YXV0aG9y
+PldlbGxzLCBLb25zdGFuczwvYXV0aG9yPjxhdXRob3I+Qmlya2hvZmVyLCBLbGF1czwvYXV0aG9y
+PjxhdXRob3I+QnVzY290LCBGcmFuY29pczwvYXV0aG9yPjxhdXRob3I+T2VsbWFubiwgWXZvbm5l
+PC9hdXRob3I+PGF1dGhvcj5Sb3RoZW53w7ZocmVyLCBDaHJpc3RvcGg8L2F1dGhvcj48YXV0aG9y
+PlNjaGVyYmVyLCBDaHJpc3RvcGg8L2F1dGhvcj48YXV0aG9yPlRzY2hhcm50a2UsIFRlamE8L2F1
+dGhvcj48YXV0aG9yPldlaW5lciwgQ2hyaXN0aWFuZSBOLjwvYXV0aG9yPjxhdXRob3I+RmlzY2hl
+ciwgTWFya3VzPC9hdXRob3I+PGF1dGhvcj5LYWxrbywgRWxpc2FiZXRoIEsuVi48L2F1dGhvcj48
+YXV0aG9yPkxpbnNlbm1haXIsIEthcmwgRWR1YXJkPC9hdXRob3I+PGF1dGhvcj5TY2h1bHplLCBF
+cm5zdC1EZXRsZWY8L2F1dGhvcj48YXV0aG9yPldlaXNzZXIsIFdvbGZnYW5nIFcuPC9hdXRob3I+
+PC9hdXRob3JzPjwvY29udHJpYnV0b3JzPjxhdXRoLWFkZHJlc3M+VGVjaCBVbml2IERhcm1zdGFk
+dCwgRGVwdCBCaW9sLCBELTY0Mjg3IERhcm1zdGFkdCwgR2VybWFueSYjeEQ7VW5pdiBGcmVpYnVy
+ZywgRGVwdCBGb3Jlc3QgQmlvbWV0cnksIEQtNzkwODUgRnJlaWJ1cmcsIEdlcm1hbnkmI3hEO1Vu
+aXYgQmVybiwgSW5zdCBQbGFudCBTY2ksIENILTMwMTMgQmVybiwgU3dpdHplcmxhbmQmI3hEO1Vu
+aXYgTXVuc3RlciwgSW5zdCBMYW5kc2NhcGUgRWNvbCwgRC00ODE0OSBNdW5zdGVyLCBHZXJtYW55
+JiN4RDtVbml2IFR1YmluZ2VuLCBJbnN0IEdlb2csIEQtNzIwNzAgVHViaW5nZW4sIEdlcm1hbnkm
+I3hEO1VuaXYgSmVuYSwgSW5zdCBFY29sLCBELTA3NzQzIEplbmEsIEdlcm1hbnkmI3hEO1VuaXYg
+UG90c2RhbSwgSW5zdCBCaW9jaGVtICZhbXA7IEJpb2wsIEQtMTQ0NjkgUG90c2RhbSwgR2VybWFu
+eSYjeEQ7TWF4IFBsYW5jayBJbnN0IEJpb2dlb2NoZW0sIEQtMDc3NDUgSmVuYSwgR2VybWFueSYj
+eEQ7VW5pdiBVaG4sIEluc3QgRXhwdCBFY29sLCBELTg5MDY5IFVsbSwgR2VybWFueSYjeEQ7VW5p
+diBHaWVzc2VuLCBJbnN0IEFuaW0gRWNvbCwgRC0zNTM5MiBHaWVzc2VuLCBHZXJtYW55JiN4RDtV
+RlogSGVobmhvbHR6IEN0ciBFbnZpcm9ubSBSZXMsIERlcHQgU29pbCBFY29sLCBELTA2MTIwIEhh
+bGxlLCBTYWFsZSwgR2VybWFueSYjeEQ7VW5pdiBMZWlwemlnLCBJbnN0IEJpb2wsIENoYWlyIFNv
+aWwgRWNvbCwgRC0wNDEwMyBMZWlwemlnLCBHZXJtYW55JiN4RDtVbml2IEdvdHRpbmdlbiwgRGVw
+dCBDcm9wIFNjaSwgRC0zNzA3NyBHb3R0aW5nZW4sIEdlcm1hbnkmI3hEO1VuaXYgV3VyemJ1cmcs
+IERlcHQgQW5pbSBFY29sICZhbXA7IFRyb3AgQmlvbCwgQmlvemVudHJ1bSwgRC05NzA3NCBXdXJ6
+YnVyZywgR2VybWFueSYjeEQ7VGVjaCBVbml2IE11bmljaCwgRGVwdCBFY29sICZhbXA7IEVjb3N5
+c3QgTWFuYWdlbWVudCwgRC04NTM1MCBGcmVpc2luZyBXZWloZW5zdGVwaGFuLCBHZXJtYW55PC9h
+dXRoLWFkZHJlc3M+PHRpdGxlcz48dGl0bGU+QSBxdWFudGl0YXRpdmUgaW5kZXggb2YgbGFuZC11
+c2UgaW50ZW5zaXR5IGluIGdyYXNzbGFuZHM6IEludGVncmF0aW5nIG1vd2luZywgZ3JhemluZyBh
+bmQgZmVydGlsaXphdGlvbjwvdGl0bGU+PHNlY29uZGFyeS10aXRsZT5CYXNpYyBhbmQgQXBwbGll
+ZCBFY29sb2d5PC9zZWNvbmRhcnktdGl0bGU+PGFsdC10aXRsZT5CYXNpYy4gQXBwbC4gRWNvbC48
+L2FsdC10aXRsZT48c2hvcnQtdGl0bGU+QSBxdWFudGl0YXRpdmUgaW5kZXggb2YgbGFuZC11c2Ug
+aW50ZW5zaXR5IGluIGdyYXNzbGFuZHM6IEludGVncmF0aW5nIG1vd2luZywgZ3JhemluZyBhbmQg
+ZmVydGlsaXphdGlvbjwvc2hvcnQtdGl0bGU+PC90aXRsZXM+PHBlcmlvZGljYWw+PGZ1bGwtdGl0
+bGU+QmFzaWMgYW5kIEFwcGxpZWQgRWNvbG9neTwvZnVsbC10aXRsZT48L3BlcmlvZGljYWw+PHBh
+Z2VzPjIwNy0yMjA8L3BhZ2VzPjx2b2x1bWU+MTM8L3ZvbHVtZT48bnVtYmVyPjM8L251bWJlcj48
+a2V5d29yZHM+PGtleXdvcmQ+YWdyby1lY29zeXN0ZW1zPC9rZXl3b3JkPjxrZXl3b3JkPmJpb2Rp
+dmVyc2l0eSBleHBsb3JhdG9yaWVzPC9rZXl3b3JkPjxrZXl3b3JkPmdyYXNzbGFuZCBtYW5hZ2Vt
+ZW50PC9rZXl3b3JkPjxrZXl3b3JkPmxhbmQtdXNlIGltcGFjdHM8L2tleXdvcmQ+PGtleXdvcmQ+
+bGl2ZXN0b2NrIGRlbnNpdHk8L2tleXdvcmQ+PGtleXdvcmQ+bWVhZG93czwva2V5d29yZD48a2V5
+d29yZD5uaXRyb2dlbjwva2V5d29yZD48a2V5d29yZD5wYXN0dXJlczwva2V5d29yZD48a2V5d29y
+ZD5hZ3JpY3VsdHVyYWwgaW50ZW5zaWZpY2F0aW9uPC9rZXl3b3JkPjxrZXl3b3JkPnNwZWNpZXMg
+cmljaG5lc3M8L2tleXdvcmQ+PGtleXdvcmQ+c29pbC1waG9zcGhvcnVzPC9rZXl3b3JkPjxrZXl3
+b3JkPm1hbmFnZW1lbnQ8L2tleXdvcmQ+PGtleXdvcmQ+ZGl2ZXJzaXR5PC9rZXl3b3JkPjxrZXl3
+b3JkPmJpb2RpdmVyc2l0eTwva2V5d29yZD48a2V5d29yZD5yZXN0b3JhdGlvbjwva2V5d29yZD48
+a2V5d29yZD5jb21tdW5pdGllczwva2V5d29yZD48a2V5d29yZD5sYW5kc2NhcGVzPC9rZXl3b3Jk
+PjxrZXl3b3JkPmhhYml0YXQ8L2tleXdvcmQ+PC9rZXl3b3Jkcz48ZGF0ZXM+PHllYXI+MjAxMjwv
+eWVhcj48L2RhdGVzPjxpc2JuPjE0MzktMTc5MTwvaXNibj48YWNjZXNzaW9uLW51bT5XT1M6MDAw
+MzA2OTgzNTAwMDAxPC9hY2Nlc3Npb24tbnVtPjxsYWJlbD5CbHV0aGdlbjIwMTJMVUk8L2xhYmVs
+Pjx1cmxzPjxyZWxhdGVkLXVybHM+PHVybD4mbHQ7R28gdG8gSVNJJmd0OzovL1dPUzowMDAzMDY5
+ODM1MDAwMDE8L3VybD48L3JlbGF0ZWQtdXJscz48L3VybHM+PGVsZWN0cm9uaWMtcmVzb3VyY2Ut
+bnVtPjEwLjEwMTYvai5iYWFlLjIwMTIuMDQuMDAxPC9lbGVjdHJvbmljLXJlc291cmNlLW51bT48
+bGFuZ3VhZ2U+RW5nbGlzaDwvbGFuZ3VhZ2U+PC9yZWNvcmQ+PC9DaXRlPjwvRW5kTm90ZT5=
+</w:fldData>
+        </w:fldChar>
+      </w:r>
+      <w:r>
+        <w:rPr>
+          <w:lang w:val="en-GB"/>
+        </w:rPr>
+        <w:instrText xml:space="preserve"> ADDIN EN.CITE </w:instrText>
+      </w:r>
+      <w:r>
+        <w:rPr>
+          <w:lang w:val="en-GB"/>
+        </w:rPr>
+        <w:fldChar w:fldCharType="begin">
+          <w:fldData xml:space="preserve">PEVuZE5vdGU+PENpdGU+PEF1dGhvcj5CbMO8dGhnZW48L0F1dGhvcj48WWVhcj4yMDEyPC9ZZWFy
+PjxSZWNOdW0+MTUyODwvUmVjTnVtPjxEaXNwbGF5VGV4dD4oQmzDvHRoZ2VuIGV0IGFsLiAyMDEy
+KTwvRGlzcGxheVRleHQ+PHJlY29yZD48cmVjLW51bWJlcj4xNTI4PC9yZWMtbnVtYmVyPjxmb3Jl
+aWduLWtleXM+PGtleSBhcHA9IkVOIiBkYi1pZD0idzl2cHN2ZDBtcjllMm9ldHMwNjVzcHR5enN0
+OXRhejJ2dnA5IiB0aW1lc3RhbXA9IjEzMzk1MTU1MzIiPjE1Mjg8L2tleT48a2V5IGFwcD0iRU5X
+ZWIiIGRiLWlkPSIiPjA8L2tleT48L2ZvcmVpZ24ta2V5cz48cmVmLXR5cGUgbmFtZT0iSm91cm5h
+bCBBcnRpY2xlIj4xNzwvcmVmLXR5cGU+PGNvbnRyaWJ1dG9ycz48YXV0aG9ycz48YXV0aG9yPkJs
+w7x0aGdlbiwgTmljbzwvYXV0aG9yPjxhdXRob3I+RG9ybWFubiwgQ2Fyc3RlbiBGLjwvYXV0aG9y
+PjxhdXRob3I+UHJhdGksIERhbmllbDwvYXV0aG9yPjxhdXRob3I+S2xhdXMsIFZhbGVudGluIEgu
+PC9hdXRob3I+PGF1dGhvcj5LbGVpbmViZWNrZXIsIFRpbGw8L2F1dGhvcj48YXV0aG9yPkjDtmx6
+ZWwsIE5vcmJlcnQ8L2F1dGhvcj48YXV0aG9yPkFsdCwgRmFiaWFuPC9hdXRob3I+PGF1dGhvcj5C
+b2NoLCBTdGVmZmVuPC9hdXRob3I+PGF1dGhvcj5Hb2NrZWwsIFNvbmphPC9hdXRob3I+PGF1dGhv
+cj5IZW1wLCBBbmRyZWFzPC9hdXRob3I+PGF1dGhvcj5Nw7xsbGVyLCBKw7ZyZzwvYXV0aG9yPjxh
+dXRob3I+Tmllc2NodWx6ZSwgSmVuczwvYXV0aG9yPjxhdXRob3I+UmVubmVyLCBTd2VuIEMuPC9h
+dXRob3I+PGF1dGhvcj5TY2jDtm5pbmcsIEluZ288L2F1dGhvcj48YXV0aG9yPlNjaHVtYWNoZXIs
+IFV0YTwvYXV0aG9yPjxhdXRob3I+U29jaGVyLCBTdGVwaGFuaWUgQS48L2F1dGhvcj48YXV0aG9y
+PldlbGxzLCBLb25zdGFuczwvYXV0aG9yPjxhdXRob3I+Qmlya2hvZmVyLCBLbGF1czwvYXV0aG9y
+PjxhdXRob3I+QnVzY290LCBGcmFuY29pczwvYXV0aG9yPjxhdXRob3I+T2VsbWFubiwgWXZvbm5l
+PC9hdXRob3I+PGF1dGhvcj5Sb3RoZW53w7ZocmVyLCBDaHJpc3RvcGg8L2F1dGhvcj48YXV0aG9y
+PlNjaGVyYmVyLCBDaHJpc3RvcGg8L2F1dGhvcj48YXV0aG9yPlRzY2hhcm50a2UsIFRlamE8L2F1
+dGhvcj48YXV0aG9yPldlaW5lciwgQ2hyaXN0aWFuZSBOLjwvYXV0aG9yPjxhdXRob3I+RmlzY2hl
+ciwgTWFya3VzPC9hdXRob3I+PGF1dGhvcj5LYWxrbywgRWxpc2FiZXRoIEsuVi48L2F1dGhvcj48
+YXV0aG9yPkxpbnNlbm1haXIsIEthcmwgRWR1YXJkPC9hdXRob3I+PGF1dGhvcj5TY2h1bHplLCBF
+cm5zdC1EZXRsZWY8L2F1dGhvcj48YXV0aG9yPldlaXNzZXIsIFdvbGZnYW5nIFcuPC9hdXRob3I+
+PC9hdXRob3JzPjwvY29udHJpYnV0b3JzPjxhdXRoLWFkZHJlc3M+VGVjaCBVbml2IERhcm1zdGFk
+dCwgRGVwdCBCaW9sLCBELTY0Mjg3IERhcm1zdGFkdCwgR2VybWFueSYjeEQ7VW5pdiBGcmVpYnVy
+ZywgRGVwdCBGb3Jlc3QgQmlvbWV0cnksIEQtNzkwODUgRnJlaWJ1cmcsIEdlcm1hbnkmI3hEO1Vu
+aXYgQmVybiwgSW5zdCBQbGFudCBTY2ksIENILTMwMTMgQmVybiwgU3dpdHplcmxhbmQmI3hEO1Vu
+aXYgTXVuc3RlciwgSW5zdCBMYW5kc2NhcGUgRWNvbCwgRC00ODE0OSBNdW5zdGVyLCBHZXJtYW55
+JiN4RDtVbml2IFR1YmluZ2VuLCBJbnN0IEdlb2csIEQtNzIwNzAgVHViaW5nZW4sIEdlcm1hbnkm
+I3hEO1VuaXYgSmVuYSwgSW5zdCBFY29sLCBELTA3NzQzIEplbmEsIEdlcm1hbnkmI3hEO1VuaXYg
+UG90c2RhbSwgSW5zdCBCaW9jaGVtICZhbXA7IEJpb2wsIEQtMTQ0NjkgUG90c2RhbSwgR2VybWFu
+eSYjeEQ7TWF4IFBsYW5jayBJbnN0IEJpb2dlb2NoZW0sIEQtMDc3NDUgSmVuYSwgR2VybWFueSYj
+eEQ7VW5pdiBVaG4sIEluc3QgRXhwdCBFY29sLCBELTg5MDY5IFVsbSwgR2VybWFueSYjeEQ7VW5p
+diBHaWVzc2VuLCBJbnN0IEFuaW0gRWNvbCwgRC0zNTM5MiBHaWVzc2VuLCBHZXJtYW55JiN4RDtV
+RlogSGVobmhvbHR6IEN0ciBFbnZpcm9ubSBSZXMsIERlcHQgU29pbCBFY29sLCBELTA2MTIwIEhh
+bGxlLCBTYWFsZSwgR2VybWFueSYjeEQ7VW5pdiBMZWlwemlnLCBJbnN0IEJpb2wsIENoYWlyIFNv
+aWwgRWNvbCwgRC0wNDEwMyBMZWlwemlnLCBHZXJtYW55JiN4RDtVbml2IEdvdHRpbmdlbiwgRGVw
+dCBDcm9wIFNjaSwgRC0zNzA3NyBHb3R0aW5nZW4sIEdlcm1hbnkmI3hEO1VuaXYgV3VyemJ1cmcs
+IERlcHQgQW5pbSBFY29sICZhbXA7IFRyb3AgQmlvbCwgQmlvemVudHJ1bSwgRC05NzA3NCBXdXJ6
+YnVyZywgR2VybWFueSYjeEQ7VGVjaCBVbml2IE11bmljaCwgRGVwdCBFY29sICZhbXA7IEVjb3N5
+c3QgTWFuYWdlbWVudCwgRC04NTM1MCBGcmVpc2luZyBXZWloZW5zdGVwaGFuLCBHZXJtYW55PC9h
+dXRoLWFkZHJlc3M+PHRpdGxlcz48dGl0bGU+QSBxdWFudGl0YXRpdmUgaW5kZXggb2YgbGFuZC11
+c2UgaW50ZW5zaXR5IGluIGdyYXNzbGFuZHM6IEludGVncmF0aW5nIG1vd2luZywgZ3JhemluZyBh
+bmQgZmVydGlsaXphdGlvbjwvdGl0bGU+PHNlY29uZGFyeS10aXRsZT5CYXNpYyBhbmQgQXBwbGll
+ZCBFY29sb2d5PC9zZWNvbmRhcnktdGl0bGU+PGFsdC10aXRsZT5CYXNpYy4gQXBwbC4gRWNvbC48
+L2FsdC10aXRsZT48c2hvcnQtdGl0bGU+QSBxdWFudGl0YXRpdmUgaW5kZXggb2YgbGFuZC11c2Ug
+aW50ZW5zaXR5IGluIGdyYXNzbGFuZHM6IEludGVncmF0aW5nIG1vd2luZywgZ3JhemluZyBhbmQg
+ZmVydGlsaXphdGlvbjwvc2hvcnQtdGl0bGU+PC90aXRsZXM+PHBlcmlvZGljYWw+PGZ1bGwtdGl0
+bGU+QmFzaWMgYW5kIEFwcGxpZWQgRWNvbG9neTwvZnVsbC10aXRsZT48L3BlcmlvZGljYWw+PHBh
+Z2VzPjIwNy0yMjA8L3BhZ2VzPjx2b2x1bWU+MTM8L3ZvbHVtZT48bnVtYmVyPjM8L251bWJlcj48
+a2V5d29yZHM+PGtleXdvcmQ+YWdyby1lY29zeXN0ZW1zPC9rZXl3b3JkPjxrZXl3b3JkPmJpb2Rp
+dmVyc2l0eSBleHBsb3JhdG9yaWVzPC9rZXl3b3JkPjxrZXl3b3JkPmdyYXNzbGFuZCBtYW5hZ2Vt
+ZW50PC9rZXl3b3JkPjxrZXl3b3JkPmxhbmQtdXNlIGltcGFjdHM8L2tleXdvcmQ+PGtleXdvcmQ+
+bGl2ZXN0b2NrIGRlbnNpdHk8L2tleXdvcmQ+PGtleXdvcmQ+bWVhZG93czwva2V5d29yZD48a2V5
+d29yZD5uaXRyb2dlbjwva2V5d29yZD48a2V5d29yZD5wYXN0dXJlczwva2V5d29yZD48a2V5d29y
+ZD5hZ3JpY3VsdHVyYWwgaW50ZW5zaWZpY2F0aW9uPC9rZXl3b3JkPjxrZXl3b3JkPnNwZWNpZXMg
+cmljaG5lc3M8L2tleXdvcmQ+PGtleXdvcmQ+c29pbC1waG9zcGhvcnVzPC9rZXl3b3JkPjxrZXl3
+b3JkPm1hbmFnZW1lbnQ8L2tleXdvcmQ+PGtleXdvcmQ+ZGl2ZXJzaXR5PC9rZXl3b3JkPjxrZXl3
+b3JkPmJpb2RpdmVyc2l0eTwva2V5d29yZD48a2V5d29yZD5yZXN0b3JhdGlvbjwva2V5d29yZD48
+a2V5d29yZD5jb21tdW5pdGllczwva2V5d29yZD48a2V5d29yZD5sYW5kc2NhcGVzPC9rZXl3b3Jk
+PjxrZXl3b3JkPmhhYml0YXQ8L2tleXdvcmQ+PC9rZXl3b3Jkcz48ZGF0ZXM+PHllYXI+MjAxMjwv
+eWVhcj48L2RhdGVzPjxpc2JuPjE0MzktMTc5MTwvaXNibj48YWNjZXNzaW9uLW51bT5XT1M6MDAw
+MzA2OTgzNTAwMDAxPC9hY2Nlc3Npb24tbnVtPjxsYWJlbD5CbHV0aGdlbjIwMTJMVUk8L2xhYmVs
+Pjx1cmxzPjxyZWxhdGVkLXVybHM+PHVybD4mbHQ7R28gdG8gSVNJJmd0OzovL1dPUzowMDAzMDY5
+ODM1MDAwMDE8L3VybD48L3JlbGF0ZWQtdXJscz48L3VybHM+PGVsZWN0cm9uaWMtcmVzb3VyY2Ut
+bnVtPjEwLjEwMTYvai5iYWFlLjIwMTIuMDQuMDAxPC9lbGVjdHJvbmljLXJlc291cmNlLW51bT48
+bGFuZ3VhZ2U+RW5nbGlzaDwvbGFuZ3VhZ2U+PC9yZWNvcmQ+PC9DaXRlPjwvRW5kTm90ZT5=
+</w:fldData>
+        </w:fldChar>
+      </w:r>
+      <w:r>
+        <w:rPr>
+          <w:lang w:val="en-GB"/>
+        </w:rPr>
+        <w:instrText xml:space="preserve"> ADDIN EN.CITE.DATA </w:instrText>
+      </w:r>
+      <w:r>
+        <w:rPr>
+          <w:lang w:val="en-GB"/>
+        </w:rPr>
+      </w:r>
+      <w:r>
+        <w:rPr>
+          <w:lang w:val="en-GB"/>
+        </w:rPr>
+        <w:fldChar w:fldCharType="end"/>
+      </w:r>
+      <w:r>
+        <w:rPr>
+          <w:lang w:val="en-GB"/>
+        </w:rPr>
+        <w:fldChar w:fldCharType="separate"/>
+      </w:r>
+      <w:r>
+        <w:rPr>
+          <w:noProof/>
+          <w:lang w:val="en-GB"/>
+        </w:rPr>
+        <w:t>(Blüthgen et al. 2012)</w:t>
+      </w:r>
+      <w:r>
+        <w:rPr>
+          <w:lang w:val="en-GB"/>
+        </w:rPr>
+        <w:fldChar w:fldCharType="end"/>
       </w:r>
     </w:p>
     <w:p>
@@ -65,6 +301,53 @@
           <w:lang w:val="en-US"/>
         </w:rPr>
       </w:pPr>
+    </w:p>
+    <w:p>
+      <w:pPr>
+        <w:rPr>
+          <w:lang w:val="en-US"/>
+        </w:rPr>
+      </w:pPr>
+    </w:p>
+    <w:p>
+      <w:pPr>
+        <w:pStyle w:val="EndNoteBibliography"/>
+        <w:ind w:left="720" w:hanging="720"/>
+      </w:pPr>
+      <w:r>
+        <w:fldChar w:fldCharType="begin"/>
+      </w:r>
+      <w:r>
+        <w:instrText xml:space="preserve"> ADDIN EN.REFLIST </w:instrText>
+      </w:r>
+      <w:r>
+        <w:fldChar w:fldCharType="separate"/>
+      </w:r>
+      <w:r>
+        <w:t xml:space="preserve">Blüthgen, N., C. F. Dormann, D. Prati, V. H. Klaus, T. Kleinebecker, N. Hölzel, F. Alt, S. Boch, S. Gockel, A. Hemp, J. Müller, J. Nieschulze, S. C. Renner, I. Schöning, U. Schumacher, S. A. Socher, K. Wells, K. Birkhofer, F. Buscot, Y. Oelmann, C. Rothenwöhrer, C. Scherber, T. Tscharntke, C. N. Weiner, M. Fischer, E. K. V. Kalko, K. E. Linsenmair, E.-D. Schulze, and W. W. Weisser. 2012. A quantitative index of land-use intensity in grasslands: Integrating mowing, grazing and fertilization. Basic and Applied Ecology </w:t>
+      </w:r>
+      <w:r>
+        <w:rPr>
+          <w:b/>
+        </w:rPr>
+        <w:t>13</w:t>
+      </w:r>
+      <w:r>
+        <w:t>:207-220.</w:t>
+      </w:r>
+    </w:p>
+    <w:p>
+      <w:pPr>
+        <w:rPr>
+          <w:lang w:val="en-US"/>
+        </w:rPr>
+      </w:pPr>
+      <w:r>
+        <w:rPr>
+          <w:lang w:val="en-US"/>
+        </w:rPr>
+        <w:fldChar w:fldCharType="end"/>
+      </w:r>
     </w:p>
     <w:sectPr>
       <w:pgSz w:w="11906" w:h="16838"/>
@@ -76,15 +359,43 @@
 </w:document>
 </file>
 
+<file path=word/comments.xml><?xml version="1.0" encoding="utf-8"?>
+<w:comments xmlns:wpc="http://schemas.microsoft.com/office/word/2010/wordprocessingCanvas" xmlns:mc="http://schemas.openxmlformats.org/markup-compatibility/2006" xmlns:o="urn:schemas-microsoft-com:office:office" xmlns:r="http://schemas.openxmlformats.org/officeDocument/2006/relationships" xmlns:m="http://schemas.openxmlformats.org/officeDocument/2006/math" xmlns:v="urn:schemas-microsoft-com:vml" xmlns:wp14="http://schemas.microsoft.com/office/word/2010/wordprocessingDrawing" xmlns:wp="http://schemas.openxmlformats.org/drawingml/2006/wordprocessingDrawing" xmlns:w10="urn:schemas-microsoft-com:office:word" xmlns:w="http://schemas.openxmlformats.org/wordprocessingml/2006/main" xmlns:w14="http://schemas.microsoft.com/office/word/2010/wordml" xmlns:w15="http://schemas.microsoft.com/office/word/2012/wordml" xmlns:wpg="http://schemas.microsoft.com/office/word/2010/wordprocessingGroup" xmlns:wpi="http://schemas.microsoft.com/office/word/2010/wordprocessingInk" xmlns:wne="http://schemas.microsoft.com/office/word/2006/wordml" xmlns:wps="http://schemas.microsoft.com/office/word/2010/wordprocessingShape" mc:Ignorable="w14 w15 wp14">
+  <w:comment w:id="0" w:author="Nadja Simons" w:date="2016-08-03T09:51:00Z" w:initials="N">
+    <w:p>
+      <w:pPr>
+        <w:pStyle w:val="Kommentartext"/>
+      </w:pPr>
+      <w:r>
+        <w:rPr>
+          <w:rStyle w:val="Kommentarzeichen"/>
+        </w:rPr>
+        <w:annotationRef/>
+      </w:r>
+      <w:r>
+        <w:t>Tmaöloeaofmwoe</w:t>
+      </w:r>
+    </w:p>
+  </w:comment>
+</w:comments>
+</file>
+
+<file path=word/commentsExtended.xml><?xml version="1.0" encoding="utf-8"?>
+<w15:commentsEx xmlns:wpc="http://schemas.microsoft.com/office/word/2010/wordprocessingCanvas" xmlns:mc="http://schemas.openxmlformats.org/markup-compatibility/2006" xmlns:o="urn:schemas-microsoft-com:office:office" xmlns:r="http://schemas.openxmlformats.org/officeDocument/2006/relationships" xmlns:m="http://schemas.openxmlformats.org/officeDocument/2006/math" xmlns:v="urn:schemas-microsoft-com:vml" xmlns:wp14="http://schemas.microsoft.com/office/word/2010/wordprocessingDrawing" xmlns:wp="http://schemas.openxmlformats.org/drawingml/2006/wordprocessingDrawing" xmlns:w10="urn:schemas-microsoft-com:office:word" xmlns:w="http://schemas.openxmlformats.org/wordprocessingml/2006/main" xmlns:w14="http://schemas.microsoft.com/office/word/2010/wordml" xmlns:w15="http://schemas.microsoft.com/office/word/2012/wordml" xmlns:wpg="http://schemas.microsoft.com/office/word/2010/wordprocessingGroup" xmlns:wpi="http://schemas.microsoft.com/office/word/2010/wordprocessingInk" xmlns:wne="http://schemas.microsoft.com/office/word/2006/wordml" xmlns:wps="http://schemas.microsoft.com/office/word/2010/wordprocessingShape" mc:Ignorable="w14 w15 wp14">
+  <w15:commentEx w15:paraId="04FE72DC" w15:done="0"/>
+</w15:commentsEx>
+</file>
+
 <file path=word/numbering.xml><?xml version="1.0" encoding="utf-8"?>
 <w:numbering xmlns:wpc="http://schemas.microsoft.com/office/word/2010/wordprocessingCanvas" xmlns:mc="http://schemas.openxmlformats.org/markup-compatibility/2006" xmlns:o="urn:schemas-microsoft-com:office:office" xmlns:r="http://schemas.openxmlformats.org/officeDocument/2006/relationships" xmlns:m="http://schemas.openxmlformats.org/officeDocument/2006/math" xmlns:v="urn:schemas-microsoft-com:vml" xmlns:wp14="http://schemas.microsoft.com/office/word/2010/wordprocessingDrawing" xmlns:wp="http://schemas.openxmlformats.org/drawingml/2006/wordprocessingDrawing" xmlns:w10="urn:schemas-microsoft-com:office:word" xmlns:w="http://schemas.openxmlformats.org/wordprocessingml/2006/main" xmlns:w14="http://schemas.microsoft.com/office/word/2010/wordml" xmlns:w15="http://schemas.microsoft.com/office/word/2012/wordml" xmlns:wpg="http://schemas.microsoft.com/office/word/2010/wordprocessingGroup" xmlns:wpi="http://schemas.microsoft.com/office/word/2010/wordprocessingInk" xmlns:wne="http://schemas.microsoft.com/office/word/2006/wordml" xmlns:wps="http://schemas.microsoft.com/office/word/2010/wordprocessingShape" mc:Ignorable="w14 w15 wp14">
   <w:abstractNum w:abstractNumId="0" w15:restartNumberingAfterBreak="0">
     <w:nsid w:val="43DC028C"/>
     <w:multiLevelType w:val="hybridMultilevel"/>
-    <w:tmpl w:val="B9F2250C"/>
-    <w:lvl w:ilvl="0" w:tplc="A1D26A7E">
+    <w:tmpl w:val="B99C0BCE"/>
+    <w:lvl w:ilvl="0" w:tplc="1B3664F4">
       <w:start w:val="1"/>
       <w:numFmt w:val="bullet"/>
+      <w:pStyle w:val="EndNoteBibliography"/>
       <w:lvlText w:val="•"/>
       <w:lvlJc w:val="left"/>
       <w:pPr>
@@ -222,6 +533,14 @@
     <w:abstractNumId w:val="0"/>
   </w:num>
 </w:numbering>
+</file>
+
+<file path=word/people.xml><?xml version="1.0" encoding="utf-8"?>
+<w15:people xmlns:wpc="http://schemas.microsoft.com/office/word/2010/wordprocessingCanvas" xmlns:mc="http://schemas.openxmlformats.org/markup-compatibility/2006" xmlns:o="urn:schemas-microsoft-com:office:office" xmlns:r="http://schemas.openxmlformats.org/officeDocument/2006/relationships" xmlns:m="http://schemas.openxmlformats.org/officeDocument/2006/math" xmlns:v="urn:schemas-microsoft-com:vml" xmlns:wp14="http://schemas.microsoft.com/office/word/2010/wordprocessingDrawing" xmlns:wp="http://schemas.openxmlformats.org/drawingml/2006/wordprocessingDrawing" xmlns:w10="urn:schemas-microsoft-com:office:word" xmlns:w="http://schemas.openxmlformats.org/wordprocessingml/2006/main" xmlns:w14="http://schemas.microsoft.com/office/word/2010/wordml" xmlns:w15="http://schemas.microsoft.com/office/word/2012/wordml" xmlns:wpg="http://schemas.microsoft.com/office/word/2010/wordprocessingGroup" xmlns:wpi="http://schemas.microsoft.com/office/word/2010/wordprocessingInk" xmlns:wne="http://schemas.microsoft.com/office/word/2006/wordml" xmlns:wps="http://schemas.microsoft.com/office/word/2010/wordprocessingShape" mc:Ignorable="w14 w15 wp14">
+  <w15:person w15:author="Nadja Simons">
+    <w15:presenceInfo w15:providerId="None" w15:userId="Nadja Simons"/>
+  </w15:person>
+</w15:people>
 </file>
 
 <file path=word/styles.xml><?xml version="1.0" encoding="utf-8"?>
@@ -678,6 +997,155 @@
       <w:szCs w:val="32"/>
     </w:rPr>
   </w:style>
+  <w:style w:type="paragraph" w:customStyle="1" w:styleId="EndNoteBibliographyTitle">
+    <w:name w:val="EndNote Bibliography Title"/>
+    <w:basedOn w:val="Standard"/>
+    <w:link w:val="EndNoteBibliographyTitleZchn"/>
+    <w:rsid w:val="00503CD0"/>
+    <w:pPr>
+      <w:spacing w:after="0"/>
+      <w:jc w:val="center"/>
+    </w:pPr>
+    <w:rPr>
+      <w:rFonts w:ascii="Calibri" w:hAnsi="Calibri"/>
+      <w:noProof/>
+      <w:lang w:val="en-US"/>
+    </w:rPr>
+  </w:style>
+  <w:style w:type="character" w:customStyle="1" w:styleId="EndNoteBibliographyTitleZchn">
+    <w:name w:val="EndNote Bibliography Title Zchn"/>
+    <w:basedOn w:val="Absatz-Standardschriftart"/>
+    <w:link w:val="EndNoteBibliographyTitle"/>
+    <w:rsid w:val="00503CD0"/>
+    <w:rPr>
+      <w:rFonts w:ascii="Calibri" w:hAnsi="Calibri"/>
+      <w:noProof/>
+      <w:lang w:val="en-US"/>
+    </w:rPr>
+  </w:style>
+  <w:style w:type="paragraph" w:customStyle="1" w:styleId="EndNoteBibliography">
+    <w:name w:val="EndNote Bibliography"/>
+    <w:basedOn w:val="Standard"/>
+    <w:link w:val="EndNoteBibliographyZchn"/>
+    <w:rsid w:val="00503CD0"/>
+    <w:pPr>
+      <w:spacing w:line="240" w:lineRule="auto"/>
+    </w:pPr>
+    <w:rPr>
+      <w:rFonts w:ascii="Calibri" w:hAnsi="Calibri"/>
+      <w:noProof/>
+      <w:lang w:val="en-US"/>
+    </w:rPr>
+  </w:style>
+  <w:style w:type="character" w:customStyle="1" w:styleId="EndNoteBibliographyZchn">
+    <w:name w:val="EndNote Bibliography Zchn"/>
+    <w:basedOn w:val="Absatz-Standardschriftart"/>
+    <w:link w:val="EndNoteBibliography"/>
+    <w:rsid w:val="00503CD0"/>
+    <w:rPr>
+      <w:rFonts w:ascii="Calibri" w:hAnsi="Calibri"/>
+      <w:noProof/>
+      <w:lang w:val="en-US"/>
+    </w:rPr>
+  </w:style>
+  <w:style w:type="character" w:styleId="Kommentarzeichen">
+    <w:name w:val="annotation reference"/>
+    <w:basedOn w:val="Absatz-Standardschriftart"/>
+    <w:uiPriority w:val="99"/>
+    <w:semiHidden/>
+    <w:unhideWhenUsed/>
+    <w:rsid w:val="009B72B9"/>
+    <w:rPr>
+      <w:sz w:val="16"/>
+      <w:szCs w:val="16"/>
+    </w:rPr>
+  </w:style>
+  <w:style w:type="paragraph" w:styleId="Kommentartext">
+    <w:name w:val="annotation text"/>
+    <w:basedOn w:val="Standard"/>
+    <w:link w:val="KommentartextZchn"/>
+    <w:uiPriority w:val="99"/>
+    <w:semiHidden/>
+    <w:unhideWhenUsed/>
+    <w:rsid w:val="009B72B9"/>
+    <w:pPr>
+      <w:spacing w:line="240" w:lineRule="auto"/>
+    </w:pPr>
+    <w:rPr>
+      <w:sz w:val="20"/>
+      <w:szCs w:val="20"/>
+    </w:rPr>
+  </w:style>
+  <w:style w:type="character" w:customStyle="1" w:styleId="KommentartextZchn">
+    <w:name w:val="Kommentartext Zchn"/>
+    <w:basedOn w:val="Absatz-Standardschriftart"/>
+    <w:link w:val="Kommentartext"/>
+    <w:uiPriority w:val="99"/>
+    <w:semiHidden/>
+    <w:rsid w:val="009B72B9"/>
+    <w:rPr>
+      <w:sz w:val="20"/>
+      <w:szCs w:val="20"/>
+    </w:rPr>
+  </w:style>
+  <w:style w:type="paragraph" w:styleId="Kommentarthema">
+    <w:name w:val="annotation subject"/>
+    <w:basedOn w:val="Kommentartext"/>
+    <w:next w:val="Kommentartext"/>
+    <w:link w:val="KommentarthemaZchn"/>
+    <w:uiPriority w:val="99"/>
+    <w:semiHidden/>
+    <w:unhideWhenUsed/>
+    <w:rsid w:val="009B72B9"/>
+    <w:rPr>
+      <w:b/>
+      <w:bCs/>
+    </w:rPr>
+  </w:style>
+  <w:style w:type="character" w:customStyle="1" w:styleId="KommentarthemaZchn">
+    <w:name w:val="Kommentarthema Zchn"/>
+    <w:basedOn w:val="KommentartextZchn"/>
+    <w:link w:val="Kommentarthema"/>
+    <w:uiPriority w:val="99"/>
+    <w:semiHidden/>
+    <w:rsid w:val="009B72B9"/>
+    <w:rPr>
+      <w:b/>
+      <w:bCs/>
+      <w:sz w:val="20"/>
+      <w:szCs w:val="20"/>
+    </w:rPr>
+  </w:style>
+  <w:style w:type="paragraph" w:styleId="Sprechblasentext">
+    <w:name w:val="Balloon Text"/>
+    <w:basedOn w:val="Standard"/>
+    <w:link w:val="SprechblasentextZchn"/>
+    <w:uiPriority w:val="99"/>
+    <w:semiHidden/>
+    <w:unhideWhenUsed/>
+    <w:rsid w:val="009B72B9"/>
+    <w:pPr>
+      <w:spacing w:after="0" w:line="240" w:lineRule="auto"/>
+    </w:pPr>
+    <w:rPr>
+      <w:rFonts w:ascii="Segoe UI" w:hAnsi="Segoe UI" w:cs="Segoe UI"/>
+      <w:sz w:val="18"/>
+      <w:szCs w:val="18"/>
+    </w:rPr>
+  </w:style>
+  <w:style w:type="character" w:customStyle="1" w:styleId="SprechblasentextZchn">
+    <w:name w:val="Sprechblasentext Zchn"/>
+    <w:basedOn w:val="Absatz-Standardschriftart"/>
+    <w:link w:val="Sprechblasentext"/>
+    <w:uiPriority w:val="99"/>
+    <w:semiHidden/>
+    <w:rsid w:val="009B72B9"/>
+    <w:rPr>
+      <w:rFonts w:ascii="Segoe UI" w:hAnsi="Segoe UI" w:cs="Segoe UI"/>
+      <w:sz w:val="18"/>
+      <w:szCs w:val="18"/>
+    </w:rPr>
+  </w:style>
 </w:styles>
 </file>
 

</xml_diff>